<commit_message>
actualizacion watson y resumenes con cuadros
</commit_message>
<xml_diff>
--- a/Nueva carpeta/Resumen consultas.docx
+++ b/Nueva carpeta/Resumen consultas.docx
@@ -84,13 +84,7 @@
         <w:rPr>
           <w:lang w:val="es-MX"/>
         </w:rPr>
-        <w:t>2º C</w:t>
-      </w:r>
-      <w:r>
-        <w:rPr>
-          <w:lang w:val="es-MX"/>
-        </w:rPr>
-        <w:t xml:space="preserve"> tendrá consecuencias</w:t>
+        <w:t>2º C tendrá consecuencias</w:t>
       </w:r>
       <w:r>
         <w:rPr>
@@ -114,13 +108,7 @@
         <w:rPr>
           <w:lang w:val="es-MX"/>
         </w:rPr>
-        <w:t xml:space="preserve"> significa un aumento considerable de los episodios catastróficos de huracanes, inundaciones, sequías, aumento del nivel del mar… El huracán 'Mitch', 'Katrina', el fenómeno el 'Niño'... </w:t>
-      </w:r>
-      <w:r>
-        <w:rPr>
-          <w:lang w:val="es-MX"/>
-        </w:rPr>
-        <w:t xml:space="preserve"> </w:t>
+        <w:t xml:space="preserve"> significa un aumento considerable de los episodios catastróficos de huracanes, inundaciones, sequías, aumento del nivel del mar… El huracán 'Mitch', 'Katrina', el fenómeno el 'Niño'...  </w:t>
       </w:r>
       <w:r>
         <w:rPr>
@@ -339,6 +327,7 @@
         <w:spacing w:before="121"/>
         <w:ind w:right="130"/>
         <w:rPr>
+          <w:color w:val="221E1F"/>
           <w:lang w:val="es-MX"/>
         </w:rPr>
       </w:pPr>
@@ -448,13 +437,18 @@
           <w:lang w:val="es-MX"/>
         </w:rPr>
         <w:t>En España ocurre algo similar hacia el litoral mediterráneo. Con mucho, el fenómeno que se repite en todas las partes del mundo es la emigración de las zonas rurales a las áreas metropolitanas, así como la expansión de éstas.</w:t>
+      </w:r>
+      <w:r>
+        <w:rPr>
+          <w:color w:val="221E1F"/>
+          <w:lang w:val="es-MX"/>
+        </w:rPr>
+        <w:t xml:space="preserve"> </w:t>
       </w:r>
     </w:p>
     <w:p>
       <w:pPr>
         <w:rPr>
-          <w:b/>
-          <w:bCs/>
           <w:lang w:val="es-MX"/>
         </w:rPr>
       </w:pPr>
@@ -466,8 +460,152 @@
           <w:szCs w:val="28"/>
           <w:lang w:val="es-MX"/>
         </w:rPr>
-        <w:t>El impacto en la organización socia</w:t>
-      </w:r>
+        <w:t xml:space="preserve">El impacto económico: </w:t>
+      </w:r>
+      <w:r>
+        <w:rPr>
+          <w:lang w:val="es-MX"/>
+        </w:rPr>
+        <w:t>Los asentamientos humanos, están siendo afectados por razón de: Cambios en la productividad, Cambios en las infraestructuras, cambios indirectos sociodemográficos.</w:t>
+      </w:r>
+      <w:r>
+        <w:rPr>
+          <w:lang w:val="es-MX"/>
+        </w:rPr>
+        <w:br/>
+      </w:r>
+      <w:r>
+        <w:rPr>
+          <w:lang w:val="es-ES"/>
+        </w:rPr>
+        <w:t xml:space="preserve">El riesgo directo que afecta en más partes del mundo a los asentamientos humanos es el de </w:t>
+      </w:r>
+      <w:r>
+        <w:rPr>
+          <w:i/>
+          <w:lang w:val="es-ES"/>
+        </w:rPr>
+        <w:t>inundaciones y movimientos de tierra</w:t>
+      </w:r>
+      <w:r>
+        <w:rPr>
+          <w:i/>
+          <w:lang w:val="es-ES"/>
+        </w:rPr>
+        <w:t xml:space="preserve">: </w:t>
+      </w:r>
+      <w:r>
+        <w:rPr>
+          <w:i/>
+          <w:lang w:val="es-ES"/>
+        </w:rPr>
+        <w:t>en las zonas costeras, por la subida del nivel del mar y mayor número e intensidad de temporales y huracanes. Este riesgo es mayor para las poblaciones</w:t>
+      </w:r>
+      <w:r>
+        <w:rPr>
+          <w:i/>
+          <w:lang w:val="es-ES"/>
+        </w:rPr>
+        <w:t xml:space="preserve"> con menos recursos. </w:t>
+      </w:r>
+      <w:r>
+        <w:rPr>
+          <w:i/>
+          <w:lang w:val="es-ES"/>
+        </w:rPr>
+        <w:br/>
+        <w:t xml:space="preserve">La población </w:t>
+      </w:r>
+      <w:proofErr w:type="spellStart"/>
+      <w:r>
+        <w:rPr>
+          <w:i/>
+          <w:lang w:val="es-ES"/>
+        </w:rPr>
+        <w:t>a</w:t>
+      </w:r>
+      <w:proofErr w:type="spellEnd"/>
+      <w:r>
+        <w:rPr>
+          <w:i/>
+          <w:lang w:val="es-ES"/>
+        </w:rPr>
+        <w:t xml:space="preserve"> tenido numerosas </w:t>
+      </w:r>
+      <w:r>
+        <w:rPr>
+          <w:i/>
+          <w:lang w:val="es-ES"/>
+        </w:rPr>
+        <w:t>pérdidas</w:t>
+      </w:r>
+      <w:r>
+        <w:rPr>
+          <w:i/>
+          <w:lang w:val="es-ES"/>
+        </w:rPr>
+        <w:t xml:space="preserve"> económicas a razón de la agravación de temperatura, las inundaciones provocadas por lluvia y fenómenos naturales, además de la urbanización que se llevo a cabo en zonas costeras provoco que haya muchas perdidas en el ámbito económico por culpa de los fenómenos naturales como ciclones, tsunamis, terremotos.</w:t>
+      </w:r>
+      <w:r>
+        <w:rPr>
+          <w:i/>
+          <w:lang w:val="es-ES"/>
+        </w:rPr>
+        <w:t xml:space="preserve"> </w:t>
+      </w:r>
+      <w:r>
+        <w:rPr>
+          <w:color w:val="221E1F"/>
+          <w:lang w:val="es-MX"/>
+        </w:rPr>
+        <w:t xml:space="preserve">La </w:t>
+      </w:r>
+      <w:r>
+        <w:rPr>
+          <w:color w:val="221E1F"/>
+          <w:lang w:val="es-MX"/>
+        </w:rPr>
+        <w:t>sobreexplotación</w:t>
+      </w:r>
+      <w:r>
+        <w:rPr>
+          <w:color w:val="221E1F"/>
+          <w:lang w:val="es-MX"/>
+        </w:rPr>
+        <w:t xml:space="preserve"> de la pesca </w:t>
+      </w:r>
+      <w:proofErr w:type="spellStart"/>
+      <w:r>
+        <w:rPr>
+          <w:color w:val="221E1F"/>
+          <w:lang w:val="es-MX"/>
+        </w:rPr>
+        <w:t>a</w:t>
+      </w:r>
+      <w:proofErr w:type="spellEnd"/>
+      <w:r>
+        <w:rPr>
+          <w:color w:val="221E1F"/>
+          <w:lang w:val="es-MX"/>
+        </w:rPr>
+        <w:t xml:space="preserve"> provocado también que haya proliferaciones de medusas en distintas áreas del </w:t>
+      </w:r>
+      <w:r>
+        <w:rPr>
+          <w:color w:val="221E1F"/>
+          <w:lang w:val="es-MX"/>
+        </w:rPr>
+        <w:t>océano, generando daños por ejemplo en el turismo, que genera daños económicos a las ciudades y/o países que las playas son su mayor fuerte de turismo.</w:t>
+      </w:r>
+    </w:p>
+    <w:p>
+      <w:pPr>
+        <w:rPr>
+          <w:b/>
+          <w:bCs/>
+          <w:lang w:val="es-MX"/>
+        </w:rPr>
+      </w:pPr>
       <w:r>
         <w:rPr>
           <w:b/>
@@ -476,7 +614,7 @@
           <w:szCs w:val="28"/>
           <w:lang w:val="es-MX"/>
         </w:rPr>
-        <w:t>l</w:t>
+        <w:t>El impacto en la organización social</w:t>
       </w:r>
       <w:r>
         <w:rPr>
@@ -524,7 +662,16 @@
           <w:bCs/>
           <w:lang w:val="es-MX"/>
         </w:rPr>
-        <w:t>impacto destacable en diversos aspectos de la organización social, así como en las normas y valores sociales, incluyendo la gobernabilidad de las sociedades y el desarrollo de los sistemas de democracia.</w:t>
+        <w:t>impacto destacable en diversos aspectos de la organización social, así como en las normas y valores sociales, incluyendo la gobernabilidad de las sociedades y el desarrollo de los sistemas de democracia</w:t>
+      </w:r>
+      <w:proofErr w:type="gramStart"/>
+      <w:r>
+        <w:rPr>
+          <w:b/>
+          <w:bCs/>
+          <w:lang w:val="es-MX"/>
+        </w:rPr>
+        <w:t>.</w:t>
       </w:r>
       <w:r>
         <w:rPr>
@@ -540,7 +687,16 @@
           <w:bCs/>
           <w:lang w:val="es-MX"/>
         </w:rPr>
-        <w:t>). Los riesgos biogeofísicos que conllevan el cambio climático afectan en mayor medida a los sectores más vulnerables de todas las sociedades (los pobres, los ancianos, los niños, las mujeres, los más débiles…) ya que cuentan con menos recursos no sólo económicos, sino también de información, de educación e incluso del necesario ánimo y autoestima para prevenir y mitigar los efectos del cambio climático.</w:t>
+        <w:t>)</w:t>
+      </w:r>
+      <w:proofErr w:type="gramEnd"/>
+      <w:r>
+        <w:rPr>
+          <w:b/>
+          <w:bCs/>
+          <w:lang w:val="es-MX"/>
+        </w:rPr>
+        <w:t>. Los riesgos biogeofísicos que conllevan el cambio climático afectan en mayor medida a los sectores más vulnerables de todas las sociedades (los pobres, los ancianos, los niños, las mujeres, los más débiles…) ya que cuentan con menos recursos no sólo económicos, sino también de información, de educación e incluso del necesario ánimo y autoestima para prevenir y mitigar los efectos del cambio climático.</w:t>
       </w:r>
       <w:r>
         <w:rPr>
@@ -596,6 +752,7 @@
           <w:bCs/>
           <w:lang w:val="es-MX"/>
         </w:rPr>
+        <w:lastRenderedPageBreak/>
         <w:t>Por otra parte, una consecuencia del cambio climático está siendo la participación de nuevos actores sociales en el proceso de discurso y legitimación, destacando la creciente importancia del movimiento ecologista como actor social</w:t>
       </w:r>
       <w:r>
@@ -621,6 +778,48 @@
           <w:lang w:val="es-MX"/>
         </w:rPr>
         <w:br/>
+      </w:r>
+    </w:p>
+    <w:p>
+      <w:pPr>
+        <w:rPr>
+          <w:lang w:val="es-MX"/>
+        </w:rPr>
+      </w:pPr>
+      <w:r>
+        <w:rPr>
+          <w:b/>
+          <w:bCs/>
+          <w:sz w:val="28"/>
+          <w:szCs w:val="28"/>
+          <w:lang w:val="es-MX"/>
+        </w:rPr>
+        <w:t>Soluciones</w:t>
+      </w:r>
+      <w:r>
+        <w:rPr>
+          <w:lang w:val="es-MX"/>
+        </w:rPr>
+        <w:t xml:space="preserve">: </w:t>
+      </w:r>
+      <w:r>
+        <w:rPr>
+          <w:lang w:val="es-ES"/>
+        </w:rPr>
+        <w:t>El cambio en el modelo energético hegemónico basado en combustibles fósiles contaminantes está en el centro de las soluciones, dirigidas a la construcción de otro modelo en donde las energías renovables (solar, eólica, biomasa), limpias y sostenibles en el tiempo, tengan un papel protagonista</w:t>
+      </w:r>
+      <w:r>
+        <w:rPr>
+          <w:lang w:val="es-ES"/>
+        </w:rPr>
+        <w:t>.</w:t>
+      </w:r>
+      <w:r>
+        <w:rPr>
+          <w:lang w:val="es-ES"/>
+        </w:rPr>
+        <w:br/>
+        <w:t>También buscar el cumplimiento de los tratados y protocolos que se establecieron (por ejemplo el protocolo de Kioto) para que se pueda ir disminuyendo el daño que le hacemos al ambiente y así generando que el cambio climático no sea tan severo como viene siendo en los últimos 70 años por la urbanización.</w:t>
       </w:r>
     </w:p>
     <w:sectPr>

</xml_diff>